<commit_message>
Completamento SDD, creazione capitolo 2 dell'ODD
</commit_message>
<xml_diff>
--- a/ODD_YouLearn.docx
+++ b/ODD_YouLearn.docx
@@ -76,6 +76,7 @@
                                 <w:dataBinding w:prefixMappings="xmlns:ns0='http://purl.org/dc/elements/1.1/' xmlns:ns1='http://schemas.openxmlformats.org/package/2006/metadata/core-properties' " w:xpath="/ns1:coreProperties[1]/ns0:title[1]" w:storeItemID="{6C3C8BC8-F283-45AE-878A-BAB7291924A1}"/>
                                 <w:text/>
                               </w:sdtPr>
+                              <w:sdtEndPr/>
                               <w:sdtContent>
                                 <w:r>
                                   <w:rPr>
@@ -98,6 +99,7 @@
                                 <w:dataBinding w:prefixMappings="xmlns:ns0='http://purl.org/dc/elements/1.1/' xmlns:ns1='http://schemas.openxmlformats.org/package/2006/metadata/core-properties' " w:xpath="/ns1:coreProperties[1]/ns0:subject[1]" w:storeItemID="{6C3C8BC8-F283-45AE-878A-BAB7291924A1}"/>
                                 <w:text/>
                               </w:sdtPr>
+                              <w:sdtEndPr/>
                               <w:sdtContent>
                                 <w:r>
                                   <w:t>YouLearn Platform Project</w:t>
@@ -1094,7 +1096,7 @@
                 <w:szCs w:val="40"/>
                 <w:lang w:val="it-IT"/>
               </w:rPr>
-              <w:t xml:space="preserve">Stesura </w:t>
+              <w:t xml:space="preserve">Creazione </w:t>
             </w:r>
             <w:r>
               <w:rPr>
@@ -1137,7 +1139,16 @@
                 <w:szCs w:val="40"/>
                 <w:lang w:val="it-IT"/>
               </w:rPr>
-              <w:t>MS</w:t>
+              <w:t>M</w:t>
+            </w:r>
+            <w:r>
+              <w:rPr>
+                <w:rFonts w:asciiTheme="majorHAnsi" w:hAnsiTheme="majorHAnsi"/>
+                <w:sz w:val="40"/>
+                <w:szCs w:val="40"/>
+                <w:lang w:val="it-IT"/>
+              </w:rPr>
+              <w:t>ario Sessa</w:t>
             </w:r>
           </w:p>
         </w:tc>
@@ -1159,6 +1170,14 @@
                 <w:lang w:val="it-IT"/>
               </w:rPr>
             </w:pPr>
+            <w:r>
+              <w:rPr>
+                <w:sz w:val="40"/>
+                <w:szCs w:val="40"/>
+                <w:lang w:val="it-IT"/>
+              </w:rPr>
+              <w:t>27/12/2018</w:t>
+            </w:r>
           </w:p>
         </w:tc>
         <w:tc>
@@ -1175,6 +1194,15 @@
                 <w:lang w:val="it-IT"/>
               </w:rPr>
             </w:pPr>
+            <w:r>
+              <w:rPr>
+                <w:rFonts w:asciiTheme="majorHAnsi" w:hAnsiTheme="majorHAnsi"/>
+                <w:sz w:val="40"/>
+                <w:szCs w:val="40"/>
+                <w:lang w:val="it-IT"/>
+              </w:rPr>
+              <w:t>1.1</w:t>
+            </w:r>
           </w:p>
         </w:tc>
         <w:tc>
@@ -1191,6 +1219,15 @@
                 <w:lang w:val="it-IT"/>
               </w:rPr>
             </w:pPr>
+            <w:r>
+              <w:rPr>
+                <w:rFonts w:asciiTheme="majorHAnsi" w:hAnsiTheme="majorHAnsi"/>
+                <w:sz w:val="40"/>
+                <w:szCs w:val="40"/>
+                <w:lang w:val="it-IT"/>
+              </w:rPr>
+              <w:t>Creazione capitolo 2.</w:t>
+            </w:r>
           </w:p>
         </w:tc>
         <w:tc>
@@ -1207,6 +1244,15 @@
                 <w:lang w:val="it-IT"/>
               </w:rPr>
             </w:pPr>
+            <w:r>
+              <w:rPr>
+                <w:rFonts w:asciiTheme="majorHAnsi" w:hAnsiTheme="majorHAnsi"/>
+                <w:sz w:val="40"/>
+                <w:szCs w:val="40"/>
+                <w:lang w:val="it-IT"/>
+              </w:rPr>
+              <w:t>Mario Sessa</w:t>
+            </w:r>
           </w:p>
         </w:tc>
       </w:tr>
@@ -1332,8 +1378,6 @@
           <w:lang w:val="it-IT"/>
         </w:rPr>
       </w:pPr>
-      <w:bookmarkStart w:id="0" w:name="_GoBack"/>
-      <w:bookmarkEnd w:id="0"/>
     </w:p>
     <w:p>
       <w:pPr>
@@ -1528,15 +1572,16 @@
           <w:sz w:val="20"/>
           <w:szCs w:val="20"/>
         </w:rPr>
-        <w:t xml:space="preserve">, tralasciando gli aspetti implementativi. Il seguente documento ha lo scopo di produrre un modello capace di integrare in modo coerente e preciso tutte le </w:t>
-      </w:r>
+        <w:t xml:space="preserve">, tralasciando gli aspetti implementativi. Il seguente documento ha lo scopo di produrre un modello capace di integrare in modo coerente e preciso tutte le funzionalità̀ individuate nelle fasi precedenti. In particolare, definisce le interfacce delle classi, le operazioni, i tipi, gli argomenti e </w:t>
+      </w:r>
+      <w:proofErr w:type="gramStart"/>
       <w:r>
         <w:rPr>
           <w:rFonts w:asciiTheme="minorHAnsi" w:hAnsiTheme="minorHAnsi" w:cs="Arial"/>
           <w:sz w:val="20"/>
           <w:szCs w:val="20"/>
         </w:rPr>
-        <w:t>funzionalità</w:t>
+        <w:t>le</w:t>
       </w:r>
       <w:r>
         <w:rPr>
@@ -1544,75 +1589,26 @@
           <w:sz w:val="20"/>
           <w:szCs w:val="20"/>
         </w:rPr>
-        <w:t xml:space="preserve">̀ individuate nelle fasi precedenti. </w:t>
-      </w:r>
+        <w:t xml:space="preserve"> </w:t>
+      </w:r>
+      <w:proofErr w:type="spellStart"/>
       <w:r>
         <w:rPr>
           <w:rFonts w:asciiTheme="minorHAnsi" w:hAnsiTheme="minorHAnsi" w:cs="Arial"/>
           <w:sz w:val="20"/>
           <w:szCs w:val="20"/>
         </w:rPr>
-        <w:t>In particolare,</w:t>
-      </w:r>
+        <w:t>signature</w:t>
+      </w:r>
+      <w:proofErr w:type="spellEnd"/>
+      <w:proofErr w:type="gramEnd"/>
       <w:r>
         <w:rPr>
           <w:rFonts w:asciiTheme="minorHAnsi" w:hAnsiTheme="minorHAnsi" w:cs="Arial"/>
           <w:sz w:val="20"/>
           <w:szCs w:val="20"/>
         </w:rPr>
-        <w:t xml:space="preserve"> definisce le interfacce delle classi, le operazioni, i tipi, gli argomenti e </w:t>
-      </w:r>
-      <w:proofErr w:type="gramStart"/>
-      <w:r>
-        <w:rPr>
-          <w:rFonts w:asciiTheme="minorHAnsi" w:hAnsiTheme="minorHAnsi" w:cs="Arial"/>
-          <w:sz w:val="20"/>
-          <w:szCs w:val="20"/>
-        </w:rPr>
-        <w:t>le</w:t>
-      </w:r>
-      <w:r>
-        <w:rPr>
-          <w:rFonts w:asciiTheme="minorHAnsi" w:hAnsiTheme="minorHAnsi" w:cs="Arial"/>
-          <w:sz w:val="20"/>
-          <w:szCs w:val="20"/>
-        </w:rPr>
-        <w:t xml:space="preserve"> </w:t>
-      </w:r>
-      <w:proofErr w:type="spellStart"/>
-      <w:r>
-        <w:rPr>
-          <w:rFonts w:asciiTheme="minorHAnsi" w:hAnsiTheme="minorHAnsi" w:cs="Arial"/>
-          <w:sz w:val="20"/>
-          <w:szCs w:val="20"/>
-        </w:rPr>
-        <w:t>signature</w:t>
-      </w:r>
-      <w:proofErr w:type="spellEnd"/>
-      <w:proofErr w:type="gramEnd"/>
-      <w:r>
-        <w:rPr>
-          <w:rFonts w:asciiTheme="minorHAnsi" w:hAnsiTheme="minorHAnsi" w:cs="Arial"/>
-          <w:sz w:val="20"/>
-          <w:szCs w:val="20"/>
-        </w:rPr>
-        <w:t xml:space="preserve"> dei sottosistemi definiti nel System Design. </w:t>
-      </w:r>
-      <w:r>
-        <w:rPr>
-          <w:rFonts w:asciiTheme="minorHAnsi" w:hAnsiTheme="minorHAnsi" w:cs="Arial"/>
-          <w:sz w:val="20"/>
-          <w:szCs w:val="20"/>
-        </w:rPr>
-        <w:t>Inoltre,</w:t>
-      </w:r>
-      <w:r>
-        <w:rPr>
-          <w:rFonts w:asciiTheme="minorHAnsi" w:hAnsiTheme="minorHAnsi" w:cs="Arial"/>
-          <w:sz w:val="20"/>
-          <w:szCs w:val="20"/>
-        </w:rPr>
-        <w:t xml:space="preserve"> sono specificati i </w:t>
+        <w:t xml:space="preserve"> dei sottosistemi definiti nel System Design. Inoltre, sono specificati i </w:t>
       </w:r>
       <w:proofErr w:type="spellStart"/>
       <w:r>
@@ -1866,7 +1862,6 @@
           <w:szCs w:val="24"/>
           <w:lang w:val="it-IT"/>
         </w:rPr>
-        <w:lastRenderedPageBreak/>
         <w:t>1.</w:t>
       </w:r>
       <w:r>
@@ -2404,6 +2399,7 @@
         <w:rPr>
           <w:rFonts w:ascii="Calibri" w:hAnsi="Calibri" w:cs="Calibri"/>
           <w:color w:val="0070C0"/>
+          <w:lang w:val="it-IT"/>
         </w:rPr>
       </w:pPr>
       <w:r>
@@ -2418,72 +2414,45 @@
         <w:rPr>
           <w:rFonts w:ascii="Calibri" w:hAnsi="Calibri" w:cs="Calibri"/>
           <w:color w:val="0070C0"/>
-        </w:rPr>
-        <w:t xml:space="preserve">public class </w:t>
+          <w:lang w:val="it-IT"/>
+        </w:rPr>
+        <w:t xml:space="preserve">public </w:t>
       </w:r>
       <w:proofErr w:type="spellStart"/>
       <w:r>
         <w:rPr>
           <w:rFonts w:ascii="Calibri" w:hAnsi="Calibri" w:cs="Calibri"/>
           <w:color w:val="0070C0"/>
-        </w:rPr>
-        <w:t>TestClass</w:t>
+          <w:lang w:val="it-IT"/>
+        </w:rPr>
+        <w:t>class</w:t>
       </w:r>
       <w:proofErr w:type="spellEnd"/>
       <w:r>
         <w:rPr>
           <w:rFonts w:ascii="Calibri" w:hAnsi="Calibri" w:cs="Calibri"/>
           <w:color w:val="0070C0"/>
-        </w:rPr>
-        <w:t xml:space="preserve"> {} /* Per </w:t>
+          <w:lang w:val="it-IT"/>
+        </w:rPr>
+        <w:t xml:space="preserve"> </w:t>
       </w:r>
       <w:proofErr w:type="spellStart"/>
       <w:r>
         <w:rPr>
           <w:rFonts w:ascii="Calibri" w:hAnsi="Calibri" w:cs="Calibri"/>
           <w:color w:val="0070C0"/>
-        </w:rPr>
-        <w:t>una</w:t>
+          <w:lang w:val="it-IT"/>
+        </w:rPr>
+        <w:t>TestClass</w:t>
       </w:r>
       <w:proofErr w:type="spellEnd"/>
       <w:r>
         <w:rPr>
           <w:rFonts w:ascii="Calibri" w:hAnsi="Calibri" w:cs="Calibri"/>
           <w:color w:val="0070C0"/>
-        </w:rPr>
-        <w:t xml:space="preserve"> </w:t>
-      </w:r>
-      <w:proofErr w:type="spellStart"/>
-      <w:r>
-        <w:rPr>
-          <w:rFonts w:ascii="Calibri" w:hAnsi="Calibri" w:cs="Calibri"/>
-          <w:color w:val="0070C0"/>
-        </w:rPr>
-        <w:t>classe</w:t>
-      </w:r>
-      <w:proofErr w:type="spellEnd"/>
-      <w:r>
-        <w:rPr>
-          <w:rFonts w:ascii="Calibri" w:hAnsi="Calibri" w:cs="Calibri"/>
-          <w:color w:val="0070C0"/>
-        </w:rPr>
-        <w:t xml:space="preserve"> </w:t>
-      </w:r>
-      <w:proofErr w:type="spellStart"/>
-      <w:r>
-        <w:rPr>
-          <w:rFonts w:ascii="Calibri" w:hAnsi="Calibri" w:cs="Calibri"/>
-          <w:color w:val="0070C0"/>
-        </w:rPr>
-        <w:t>generica</w:t>
-      </w:r>
-      <w:proofErr w:type="spellEnd"/>
-      <w:r>
-        <w:rPr>
-          <w:rFonts w:ascii="Calibri" w:hAnsi="Calibri" w:cs="Calibri"/>
-          <w:color w:val="0070C0"/>
-        </w:rPr>
-        <w:t xml:space="preserve"> */</w:t>
+          <w:lang w:val="it-IT"/>
+        </w:rPr>
+        <w:t xml:space="preserve"> {} /* Per una classe generica */</w:t>
       </w:r>
     </w:p>
     <w:p>
@@ -2914,6 +2883,7 @@
         <w:rPr>
           <w:lang w:val="it-IT"/>
         </w:rPr>
+        <w:lastRenderedPageBreak/>
         <w:t xml:space="preserve">Evitare di iniziare con GET o SET se non si trattano di metodi </w:t>
       </w:r>
       <w:proofErr w:type="spellStart"/>
@@ -2977,7 +2947,6 @@
           <w:b/>
           <w:lang w:val="it-IT"/>
         </w:rPr>
-        <w:lastRenderedPageBreak/>
         <w:t>1.2.</w:t>
       </w:r>
       <w:r>
@@ -3522,7 +3491,6 @@
           <w:b/>
           <w:lang w:val="it-IT"/>
         </w:rPr>
-        <w:lastRenderedPageBreak/>
         <w:t>1.2.</w:t>
       </w:r>
       <w:r>
@@ -3936,7 +3904,6 @@
           <w:b/>
           <w:lang w:val="it-IT"/>
         </w:rPr>
-        <w:lastRenderedPageBreak/>
         <w:t xml:space="preserve">1.2.2.2 Gestione </w:t>
       </w:r>
       <w:r>
@@ -4246,6 +4213,7 @@
         <w:rPr>
           <w:lang w:val="it-IT"/>
         </w:rPr>
+        <w:lastRenderedPageBreak/>
         <w:t xml:space="preserve">Il codice </w:t>
       </w:r>
       <w:proofErr w:type="spellStart"/>
@@ -4409,7 +4377,6 @@
         <w:rPr>
           <w:lang w:val="it-IT"/>
         </w:rPr>
-        <w:lastRenderedPageBreak/>
         <w:t xml:space="preserve">Il formato delle </w:t>
       </w:r>
       <w:proofErr w:type="spellStart"/>
@@ -4738,27 +4705,6 @@
     <w:p>
       <w:pPr>
         <w:rPr>
-          <w:lang w:val="it-IT"/>
-        </w:rPr>
-      </w:pPr>
-    </w:p>
-    <w:p>
-      <w:pPr>
-        <w:rPr>
-          <w:lang w:val="it-IT"/>
-        </w:rPr>
-      </w:pPr>
-    </w:p>
-    <w:p>
-      <w:pPr>
-        <w:rPr>
-          <w:lang w:val="it-IT"/>
-        </w:rPr>
-      </w:pPr>
-    </w:p>
-    <w:p>
-      <w:pPr>
-        <w:rPr>
           <w:rFonts w:asciiTheme="majorHAnsi" w:hAnsiTheme="majorHAnsi"/>
           <w:b/>
           <w:sz w:val="24"/>
@@ -5065,27 +5011,7 @@
           <w:szCs w:val="24"/>
           <w:lang w:val="it-IT"/>
         </w:rPr>
-        <w:t>4</w:t>
-      </w:r>
-      <w:r>
-        <w:rPr>
-          <w:rFonts w:asciiTheme="majorHAnsi" w:hAnsiTheme="majorHAnsi"/>
-          <w:b/>
-          <w:sz w:val="24"/>
-          <w:szCs w:val="24"/>
-          <w:lang w:val="it-IT"/>
-        </w:rPr>
-        <w:t xml:space="preserve"> </w:t>
-      </w:r>
-      <w:r>
-        <w:rPr>
-          <w:rFonts w:asciiTheme="majorHAnsi" w:hAnsiTheme="majorHAnsi"/>
-          <w:b/>
-          <w:sz w:val="24"/>
-          <w:szCs w:val="24"/>
-          <w:lang w:val="it-IT"/>
-        </w:rPr>
-        <w:t>Riferimenti</w:t>
+        <w:t>4 Riferimenti</w:t>
       </w:r>
     </w:p>
     <w:p>
@@ -5108,17 +5034,7 @@
           <w:sz w:val="20"/>
           <w:lang w:val="it-IT"/>
         </w:rPr>
-        <w:t xml:space="preserve">Il contesto è ripreso </w:t>
-      </w:r>
-      <w:r>
-        <w:rPr>
-          <w:rStyle w:val="Carpredefinitoparagrafo"/>
-          <w:rFonts w:asciiTheme="minorHAnsi" w:hAnsiTheme="minorHAnsi"/>
-          <w:color w:val="4C483D" w:themeColor="text2"/>
-          <w:sz w:val="20"/>
-          <w:lang w:val="it-IT"/>
-        </w:rPr>
-        <w:t xml:space="preserve">dal </w:t>
+        <w:t xml:space="preserve">Il contesto è ripreso dal </w:t>
       </w:r>
       <w:r>
         <w:rPr>
@@ -5294,7 +5210,7 @@
             <w:color w:val="0070C0"/>
             <w:lang w:val="it-IT" w:eastAsia="en-US"/>
           </w:rPr>
-          <w:t>https://wwwbruegge.in.tum.de/lehrstuhl_1/c</w:t>
+          <w:t>https://wwwbruegge.in.tum.de/lehrstuhl_1/component/content/article/217-OO</w:t>
         </w:r>
         <w:r>
           <w:rPr>
@@ -5303,7 +5219,7 @@
             <w:color w:val="0070C0"/>
             <w:lang w:val="it-IT" w:eastAsia="en-US"/>
           </w:rPr>
-          <w:t>o</w:t>
+          <w:t>S</w:t>
         </w:r>
         <w:r>
           <w:rPr>
@@ -5312,7 +5228,7 @@
             <w:color w:val="0070C0"/>
             <w:lang w:val="it-IT" w:eastAsia="en-US"/>
           </w:rPr>
-          <w:t>mponent/content/article/217-OOSE</w:t>
+          <w:t>E</w:t>
         </w:r>
       </w:hyperlink>
     </w:p>
@@ -5362,28 +5278,630 @@
     </w:p>
     <w:p>
       <w:pPr>
-        <w:rPr>
-          <w:lang w:val="it-IT"/>
-        </w:rPr>
-      </w:pPr>
-    </w:p>
-    <w:p>
-      <w:pPr>
-        <w:rPr>
-          <w:lang w:val="it-IT"/>
-        </w:rPr>
-      </w:pPr>
-    </w:p>
-    <w:p>
-      <w:pPr>
-        <w:rPr>
-          <w:lang w:val="it-IT"/>
-        </w:rPr>
-      </w:pPr>
+        <w:pStyle w:val="TOCHeading"/>
+        <w:numPr>
+          <w:ilvl w:val="0"/>
+          <w:numId w:val="28"/>
+        </w:numPr>
+        <w:rPr>
+          <w:lang w:val="it-IT"/>
+        </w:rPr>
+      </w:pPr>
+      <w:r>
+        <w:rPr>
+          <w:lang w:val="it-IT"/>
+        </w:rPr>
+        <w:lastRenderedPageBreak/>
+        <w:t>Design Pattern</w:t>
+      </w:r>
+    </w:p>
+    <w:p>
+      <w:pPr>
+        <w:ind w:left="360"/>
+        <w:rPr>
+          <w:rFonts w:asciiTheme="majorHAnsi" w:hAnsiTheme="majorHAnsi"/>
+          <w:b/>
+          <w:sz w:val="24"/>
+          <w:szCs w:val="24"/>
+          <w:lang w:val="it-IT"/>
+        </w:rPr>
+      </w:pPr>
+      <w:r>
+        <w:rPr>
+          <w:rFonts w:asciiTheme="majorHAnsi" w:hAnsiTheme="majorHAnsi"/>
+          <w:b/>
+          <w:sz w:val="24"/>
+          <w:szCs w:val="24"/>
+          <w:lang w:val="it-IT"/>
+        </w:rPr>
+        <w:t>2.1 Design pattern utilizzati globalmente</w:t>
+      </w:r>
+    </w:p>
+    <w:p>
+      <w:pPr>
+        <w:rPr>
+          <w:lang w:val="it-IT"/>
+        </w:rPr>
+      </w:pPr>
+      <w:r>
+        <w:rPr>
+          <w:lang w:val="it-IT"/>
+        </w:rPr>
+        <w:t>I design pattern scelti all’interno di YouLearn si basano sul concetto di creare un’implementazione del sistema modulare e indipendente nelle sue parti cosi da consentire un approccio evolutivo per modifiche future</w:t>
+      </w:r>
+      <w:r>
+        <w:rPr>
+          <w:lang w:val="it-IT"/>
+        </w:rPr>
+        <w:t xml:space="preserve"> sullo stile architetturale </w:t>
+      </w:r>
+      <w:r>
+        <w:rPr>
+          <w:lang w:val="it-IT"/>
+        </w:rPr>
+        <w:t xml:space="preserve">Client-Server che adottiamo e </w:t>
+      </w:r>
+      <w:r>
+        <w:rPr>
+          <w:lang w:val="it-IT"/>
+        </w:rPr>
+        <w:t>che comporrà l’architettura del nostro sistema.</w:t>
+      </w:r>
+    </w:p>
+    <w:p>
+      <w:pPr>
+        <w:rPr>
+          <w:lang w:val="it-IT"/>
+        </w:rPr>
+      </w:pPr>
+      <w:r>
+        <w:rPr>
+          <w:lang w:val="it-IT"/>
+        </w:rPr>
+        <w:t xml:space="preserve">All’interno </w:t>
+      </w:r>
+      <w:r>
+        <w:rPr>
+          <w:lang w:val="it-IT"/>
+        </w:rPr>
+        <w:t>del nostro sistema,</w:t>
+      </w:r>
+      <w:r>
+        <w:rPr>
+          <w:lang w:val="it-IT"/>
+        </w:rPr>
+        <w:t xml:space="preserve"> specifichiamo due design pattern fondamentali che si utilizzeranno all’interno del progetto in maniera globale</w:t>
+      </w:r>
+    </w:p>
+    <w:p>
+      <w:pPr>
+        <w:pStyle w:val="ListParagraph"/>
+        <w:numPr>
+          <w:ilvl w:val="0"/>
+          <w:numId w:val="29"/>
+        </w:numPr>
+        <w:rPr>
+          <w:b/>
+          <w:lang w:val="it-IT"/>
+        </w:rPr>
+      </w:pPr>
+      <w:r>
+        <w:rPr>
+          <w:b/>
+          <w:lang w:val="it-IT"/>
+        </w:rPr>
+        <w:t>Bridge:</w:t>
+      </w:r>
+      <w:r>
+        <w:rPr>
+          <w:b/>
+          <w:lang w:val="it-IT"/>
+        </w:rPr>
+        <w:t xml:space="preserve"> </w:t>
+      </w:r>
+      <w:r>
+        <w:rPr>
+          <w:lang w:val="it-IT"/>
+        </w:rPr>
+        <w:t xml:space="preserve">Design pattern strutturale in grado di poter </w:t>
+      </w:r>
+      <w:r>
+        <w:rPr>
+          <w:lang w:val="it-IT"/>
+        </w:rPr>
+        <w:t>separare l</w:t>
+      </w:r>
+      <w:r>
+        <w:rPr>
+          <w:lang w:val="it-IT"/>
+        </w:rPr>
+        <w:t xml:space="preserve">e </w:t>
+      </w:r>
+      <w:r>
+        <w:rPr>
+          <w:lang w:val="it-IT"/>
+        </w:rPr>
+        <w:t>composizion</w:t>
+      </w:r>
+      <w:r>
+        <w:rPr>
+          <w:lang w:val="it-IT"/>
+        </w:rPr>
+        <w:t>i</w:t>
+      </w:r>
+      <w:r>
+        <w:rPr>
+          <w:lang w:val="it-IT"/>
+        </w:rPr>
+        <w:t xml:space="preserve"> di una classe con l</w:t>
+      </w:r>
+      <w:r>
+        <w:rPr>
+          <w:lang w:val="it-IT"/>
+        </w:rPr>
+        <w:t>e sue</w:t>
+      </w:r>
+      <w:r>
+        <w:rPr>
+          <w:lang w:val="it-IT"/>
+        </w:rPr>
+        <w:t xml:space="preserve"> implementazion</w:t>
+      </w:r>
+      <w:r>
+        <w:rPr>
+          <w:lang w:val="it-IT"/>
+        </w:rPr>
+        <w:t>i</w:t>
+      </w:r>
+      <w:r>
+        <w:rPr>
+          <w:lang w:val="it-IT"/>
+        </w:rPr>
+        <w:t xml:space="preserve">. Questo approccio verrà utilizzato all’interno di </w:t>
+      </w:r>
+      <w:r>
+        <w:rPr>
+          <w:lang w:val="it-IT"/>
+        </w:rPr>
+        <w:t xml:space="preserve">classi </w:t>
+      </w:r>
+      <w:r>
+        <w:rPr>
+          <w:lang w:val="it-IT"/>
+        </w:rPr>
+        <w:t>Java utilizzati all’interno del progetto cosi da garantire massima modularità e</w:t>
+      </w:r>
+      <w:r>
+        <w:rPr>
+          <w:lang w:val="it-IT"/>
+        </w:rPr>
+        <w:t xml:space="preserve"> </w:t>
+      </w:r>
+      <w:r>
+        <w:rPr>
+          <w:lang w:val="it-IT"/>
+        </w:rPr>
+        <w:t>facilità di implementazione.</w:t>
+      </w:r>
+    </w:p>
+    <w:p>
+      <w:pPr>
+        <w:pStyle w:val="ListParagraph"/>
+        <w:rPr>
+          <w:b/>
+          <w:lang w:val="it-IT"/>
+        </w:rPr>
+      </w:pPr>
+    </w:p>
+    <w:p>
+      <w:pPr>
+        <w:pStyle w:val="ListParagraph"/>
+        <w:jc w:val="center"/>
+        <w:rPr>
+          <w:b/>
+          <w:lang w:val="it-IT"/>
+        </w:rPr>
+      </w:pPr>
+      <w:r>
+        <w:rPr>
+          <w:b/>
+          <w:noProof/>
+          <w:lang w:val="it-IT"/>
+        </w:rPr>
+        <w:drawing>
+          <wp:inline distT="0" distB="0" distL="0" distR="0" wp14:anchorId="523526F8" wp14:editId="0A715CB1">
+            <wp:extent cx="3187700" cy="1625600"/>
+            <wp:effectExtent l="0" t="0" r="0" b="0"/>
+            <wp:docPr id="1" name="Picture 1"/>
+            <wp:cNvGraphicFramePr>
+              <a:graphicFrameLocks xmlns:a="http://schemas.openxmlformats.org/drawingml/2006/main" noChangeAspect="1"/>
+            </wp:cNvGraphicFramePr>
+            <a:graphic xmlns:a="http://schemas.openxmlformats.org/drawingml/2006/main">
+              <a:graphicData uri="http://schemas.openxmlformats.org/drawingml/2006/picture">
+                <pic:pic xmlns:pic="http://schemas.openxmlformats.org/drawingml/2006/picture">
+                  <pic:nvPicPr>
+                    <pic:cNvPr id="1" name="bridge_pattern.PNG"/>
+                    <pic:cNvPicPr/>
+                  </pic:nvPicPr>
+                  <pic:blipFill>
+                    <a:blip r:embed="rId16"/>
+                    <a:stretch>
+                      <a:fillRect/>
+                    </a:stretch>
+                  </pic:blipFill>
+                  <pic:spPr>
+                    <a:xfrm>
+                      <a:off x="0" y="0"/>
+                      <a:ext cx="3187700" cy="1625600"/>
+                    </a:xfrm>
+                    <a:prstGeom prst="rect">
+                      <a:avLst/>
+                    </a:prstGeom>
+                  </pic:spPr>
+                </pic:pic>
+              </a:graphicData>
+            </a:graphic>
+          </wp:inline>
+        </w:drawing>
+      </w:r>
+    </w:p>
+    <w:p>
+      <w:pPr>
+        <w:pStyle w:val="ListParagraph"/>
+        <w:rPr>
+          <w:b/>
+          <w:lang w:val="it-IT"/>
+        </w:rPr>
+      </w:pPr>
+    </w:p>
+    <w:p>
+      <w:pPr>
+        <w:pStyle w:val="ListParagraph"/>
+        <w:numPr>
+          <w:ilvl w:val="0"/>
+          <w:numId w:val="29"/>
+        </w:numPr>
+        <w:rPr>
+          <w:b/>
+          <w:lang w:val="it-IT"/>
+        </w:rPr>
+      </w:pPr>
+      <w:r>
+        <w:rPr>
+          <w:b/>
+          <w:lang w:val="it-IT"/>
+        </w:rPr>
+        <w:t xml:space="preserve">Singleton: </w:t>
+      </w:r>
+      <w:r>
+        <w:rPr>
+          <w:lang w:val="it-IT"/>
+        </w:rPr>
+        <w:t xml:space="preserve">Design pattern </w:t>
+      </w:r>
+      <w:proofErr w:type="spellStart"/>
+      <w:r>
+        <w:rPr>
+          <w:lang w:val="it-IT"/>
+        </w:rPr>
+        <w:t>creazionale</w:t>
+      </w:r>
+      <w:proofErr w:type="spellEnd"/>
+      <w:r>
+        <w:rPr>
+          <w:lang w:val="it-IT"/>
+        </w:rPr>
+        <w:t xml:space="preserve"> in grado di </w:t>
+      </w:r>
+      <w:r>
+        <w:rPr>
+          <w:lang w:val="it-IT"/>
+        </w:rPr>
+        <w:t xml:space="preserve">generare, </w:t>
+      </w:r>
+      <w:r>
+        <w:rPr>
+          <w:lang w:val="it-IT"/>
+        </w:rPr>
+        <w:t>per ogni</w:t>
+      </w:r>
+      <w:r>
+        <w:rPr>
+          <w:lang w:val="it-IT"/>
+        </w:rPr>
+        <w:t xml:space="preserve"> classe di tipo Manager, </w:t>
+      </w:r>
+      <w:r>
+        <w:rPr>
+          <w:lang w:val="it-IT"/>
+        </w:rPr>
+        <w:t>una singola istanza utilizzata per tutte le attività collegate</w:t>
+      </w:r>
+      <w:r>
+        <w:rPr>
+          <w:lang w:val="it-IT"/>
+        </w:rPr>
+        <w:t>.</w:t>
+      </w:r>
+    </w:p>
+    <w:p>
+      <w:pPr>
+        <w:pStyle w:val="ListParagraph"/>
+        <w:rPr>
+          <w:b/>
+          <w:lang w:val="it-IT"/>
+        </w:rPr>
+      </w:pPr>
+    </w:p>
+    <w:p>
+      <w:pPr>
+        <w:pStyle w:val="ListParagraph"/>
+        <w:jc w:val="center"/>
+        <w:rPr>
+          <w:b/>
+          <w:lang w:val="it-IT"/>
+        </w:rPr>
+      </w:pPr>
+      <w:r>
+        <w:rPr>
+          <w:b/>
+          <w:noProof/>
+          <w:lang w:val="it-IT"/>
+        </w:rPr>
+        <w:drawing>
+          <wp:inline distT="0" distB="0" distL="0" distR="0" wp14:anchorId="12C9E876" wp14:editId="62D4A8BD">
+            <wp:extent cx="2032000" cy="2540000"/>
+            <wp:effectExtent l="0" t="0" r="0" b="0"/>
+            <wp:docPr id="2" name="Picture 2"/>
+            <wp:cNvGraphicFramePr>
+              <a:graphicFrameLocks xmlns:a="http://schemas.openxmlformats.org/drawingml/2006/main" noChangeAspect="1"/>
+            </wp:cNvGraphicFramePr>
+            <a:graphic xmlns:a="http://schemas.openxmlformats.org/drawingml/2006/main">
+              <a:graphicData uri="http://schemas.openxmlformats.org/drawingml/2006/picture">
+                <pic:pic xmlns:pic="http://schemas.openxmlformats.org/drawingml/2006/picture">
+                  <pic:nvPicPr>
+                    <pic:cNvPr id="2" name="singleton_pattern_uml_diagram.jpg"/>
+                    <pic:cNvPicPr/>
+                  </pic:nvPicPr>
+                  <pic:blipFill>
+                    <a:blip r:embed="rId17"/>
+                    <a:stretch>
+                      <a:fillRect/>
+                    </a:stretch>
+                  </pic:blipFill>
+                  <pic:spPr>
+                    <a:xfrm>
+                      <a:off x="0" y="0"/>
+                      <a:ext cx="2032000" cy="2540000"/>
+                    </a:xfrm>
+                    <a:prstGeom prst="rect">
+                      <a:avLst/>
+                    </a:prstGeom>
+                  </pic:spPr>
+                </pic:pic>
+              </a:graphicData>
+            </a:graphic>
+          </wp:inline>
+        </w:drawing>
+      </w:r>
+    </w:p>
+    <w:p>
+      <w:pPr>
+        <w:pStyle w:val="ListParagraph"/>
+        <w:rPr>
+          <w:b/>
+          <w:lang w:val="it-IT"/>
+        </w:rPr>
+      </w:pPr>
+    </w:p>
+    <w:p>
+      <w:pPr>
+        <w:pStyle w:val="ListParagraph"/>
+        <w:rPr>
+          <w:b/>
+          <w:lang w:val="it-IT"/>
+        </w:rPr>
+      </w:pPr>
+    </w:p>
+    <w:p>
+      <w:pPr>
+        <w:rPr>
+          <w:lang w:val="it-IT"/>
+        </w:rPr>
+      </w:pPr>
+    </w:p>
+    <w:p>
+      <w:pPr>
+        <w:pStyle w:val="TOCHeading"/>
+        <w:numPr>
+          <w:ilvl w:val="0"/>
+          <w:numId w:val="21"/>
+        </w:numPr>
+        <w:rPr>
+          <w:lang w:val="it-IT"/>
+        </w:rPr>
+      </w:pPr>
+      <w:r>
+        <w:rPr>
+          <w:lang w:val="it-IT"/>
+        </w:rPr>
+        <w:lastRenderedPageBreak/>
+        <w:t>Package</w:t>
+      </w:r>
+    </w:p>
+    <w:p>
+      <w:pPr>
+        <w:spacing w:after="0" w:line="240" w:lineRule="auto"/>
+        <w:ind w:left="360"/>
+        <w:rPr>
+          <w:rFonts w:ascii="Times New Roman" w:eastAsia="Times New Roman" w:hAnsi="Times New Roman" w:cs="Times New Roman"/>
+          <w:color w:val="auto"/>
+          <w:sz w:val="24"/>
+          <w:szCs w:val="24"/>
+          <w:lang w:eastAsia="en-US"/>
+        </w:rPr>
+      </w:pPr>
+      <w:r>
+        <w:rPr>
+          <w:rFonts w:ascii="Times New Roman" w:eastAsia="Times New Roman" w:hAnsi="Times New Roman" w:cs="Times New Roman"/>
+          <w:i/>
+          <w:iCs/>
+          <w:color w:val="auto"/>
+          <w:sz w:val="24"/>
+          <w:szCs w:val="24"/>
+          <w:lang w:eastAsia="en-US"/>
+        </w:rPr>
+        <w:t>The second section of the ODD, Packages, describes the decomposition of subsystems into packages and the file organization of the code. This includes an overview of each package, its dependencies with other packages, and its expected usage.</w:t>
+      </w:r>
+    </w:p>
+    <w:p>
+      <w:pPr>
+        <w:rPr>
+          <w:b/>
+        </w:rPr>
+      </w:pPr>
+    </w:p>
+    <w:p>
+      <w:pPr>
+        <w:pStyle w:val="TOCHeading"/>
+        <w:numPr>
+          <w:ilvl w:val="0"/>
+          <w:numId w:val="21"/>
+        </w:numPr>
+        <w:rPr>
+          <w:lang w:val="it-IT"/>
+        </w:rPr>
+      </w:pPr>
+      <w:r>
+        <w:rPr>
+          <w:lang w:val="it-IT"/>
+        </w:rPr>
+        <w:t xml:space="preserve">Class </w:t>
+      </w:r>
+      <w:proofErr w:type="spellStart"/>
+      <w:r>
+        <w:rPr>
+          <w:lang w:val="it-IT"/>
+        </w:rPr>
+        <w:t>interfaces</w:t>
+      </w:r>
+      <w:proofErr w:type="spellEnd"/>
+    </w:p>
+    <w:p>
+      <w:pPr>
+        <w:spacing w:after="0" w:line="240" w:lineRule="auto"/>
+        <w:ind w:left="360"/>
+        <w:rPr>
+          <w:rFonts w:ascii="Times New Roman" w:eastAsia="Times New Roman" w:hAnsi="Times New Roman" w:cs="Times New Roman"/>
+          <w:color w:val="auto"/>
+          <w:sz w:val="24"/>
+          <w:szCs w:val="24"/>
+          <w:lang w:eastAsia="en-US"/>
+        </w:rPr>
+      </w:pPr>
+      <w:bookmarkStart w:id="0" w:name="_GoBack"/>
+      <w:bookmarkEnd w:id="0"/>
+      <w:r>
+        <w:rPr>
+          <w:rFonts w:ascii="Times New Roman" w:eastAsia="Times New Roman" w:hAnsi="Times New Roman" w:cs="Times New Roman"/>
+          <w:i/>
+          <w:iCs/>
+          <w:color w:val="auto"/>
+          <w:sz w:val="24"/>
+          <w:szCs w:val="24"/>
+          <w:lang w:eastAsia="en-US"/>
+        </w:rPr>
+        <w:t>The third section, Class interfaces, describes the classes and their public interfaces. This includes an overview of each class, its dependencies with other classes and packages, its public attributes, operations, and the exceptions they can raise.</w:t>
+      </w:r>
+    </w:p>
+    <w:p/>
+    <w:p>
+      <w:pPr>
+        <w:pStyle w:val="TOCHeading"/>
+        <w:numPr>
+          <w:ilvl w:val="0"/>
+          <w:numId w:val="21"/>
+        </w:numPr>
+        <w:rPr>
+          <w:lang w:val="it-IT"/>
+        </w:rPr>
+      </w:pPr>
+      <w:r>
+        <w:rPr>
+          <w:lang w:val="it-IT"/>
+        </w:rPr>
+        <w:t>Glossario</w:t>
+      </w:r>
+    </w:p>
+    <w:p>
+      <w:pPr>
+        <w:rPr>
+          <w:lang w:val="it-IT"/>
+        </w:rPr>
+      </w:pPr>
+      <w:r>
+        <w:rPr>
+          <w:b/>
+          <w:lang w:val="it-IT"/>
+        </w:rPr>
+        <w:t>Design Pattern:</w:t>
+      </w:r>
+      <w:r>
+        <w:rPr>
+          <w:lang w:val="it-IT"/>
+        </w:rPr>
+        <w:t xml:space="preserve"> Soluzione </w:t>
+      </w:r>
+      <w:r>
+        <w:rPr>
+          <w:lang w:val="it-IT"/>
+        </w:rPr>
+        <w:t>generale per una classe di problemi specifici presenti durante la progettazione di un sistema software.</w:t>
+      </w:r>
+    </w:p>
+    <w:p>
+      <w:pPr>
+        <w:rPr>
+          <w:lang w:val="it-IT"/>
+        </w:rPr>
+      </w:pPr>
+      <w:r>
+        <w:rPr>
+          <w:b/>
+          <w:lang w:val="it-IT"/>
+        </w:rPr>
+        <w:t xml:space="preserve">Astrazioni: </w:t>
+      </w:r>
+      <w:r>
+        <w:rPr>
+          <w:lang w:val="it-IT"/>
+        </w:rPr>
+        <w:t>Concetto che, in informatica, astrae l’implementazione per concentrarsi sulla progettazione strutturale di un oggetto.</w:t>
+      </w:r>
+    </w:p>
+    <w:p>
+      <w:pPr>
+        <w:rPr>
+          <w:lang w:val="it-IT"/>
+        </w:rPr>
+      </w:pPr>
+      <w:r>
+        <w:rPr>
+          <w:b/>
+          <w:lang w:val="it-IT"/>
+        </w:rPr>
+        <w:t xml:space="preserve">Modularità: </w:t>
+      </w:r>
+      <w:r>
+        <w:rPr>
+          <w:lang w:val="it-IT"/>
+        </w:rPr>
+        <w:t>Progettazione di un sistema basato sullo sviluppo delle sue attività in componenti indipendenti collegate tra di loro.</w:t>
+      </w:r>
     </w:p>
     <w:sectPr>
-      <w:footerReference w:type="even" r:id="rId16"/>
-      <w:footerReference w:type="default" r:id="rId17"/>
+      <w:footerReference w:type="even" r:id="rId18"/>
+      <w:footerReference w:type="default" r:id="rId19"/>
       <w:pgSz w:w="11907" w:h="16839" w:code="1"/>
       <w:pgMar w:top="1148" w:right="1418" w:bottom="1148" w:left="1418" w:header="709" w:footer="709" w:gutter="0"/>
       <w:cols w:space="720"/>
@@ -5557,7 +6075,7 @@
         <w:color w:val="0070C0"/>
         <w:lang w:val="it-IT"/>
       </w:rPr>
-      <w:t>rad - Requirements analysis document</w:t>
+      <w:t>ODD – OBJECT DESIGN DOCUMENT</w:t>
     </w:r>
   </w:p>
 </w:ftr>
@@ -6132,6 +6650,95 @@
     </w:lvl>
   </w:abstractNum>
   <w:abstractNum w:abstractNumId="5" w15:restartNumberingAfterBreak="0">
+    <w:nsid w:val="11964979"/>
+    <w:multiLevelType w:val="hybridMultilevel"/>
+    <w:tmpl w:val="65807170"/>
+    <w:lvl w:ilvl="0" w:tplc="00528616">
+      <w:start w:val="2"/>
+      <w:numFmt w:val="decimal"/>
+      <w:lvlText w:val="%1."/>
+      <w:lvlJc w:val="left"/>
+      <w:pPr>
+        <w:ind w:left="1080" w:hanging="720"/>
+      </w:pPr>
+      <w:rPr>
+        <w:rFonts w:hint="default"/>
+      </w:rPr>
+    </w:lvl>
+    <w:lvl w:ilvl="1" w:tplc="04090019" w:tentative="1">
+      <w:start w:val="1"/>
+      <w:numFmt w:val="lowerLetter"/>
+      <w:lvlText w:val="%2."/>
+      <w:lvlJc w:val="left"/>
+      <w:pPr>
+        <w:ind w:left="1440" w:hanging="360"/>
+      </w:pPr>
+    </w:lvl>
+    <w:lvl w:ilvl="2" w:tplc="0409001B" w:tentative="1">
+      <w:start w:val="1"/>
+      <w:numFmt w:val="lowerRoman"/>
+      <w:lvlText w:val="%3."/>
+      <w:lvlJc w:val="right"/>
+      <w:pPr>
+        <w:ind w:left="2160" w:hanging="180"/>
+      </w:pPr>
+    </w:lvl>
+    <w:lvl w:ilvl="3" w:tplc="0409000F" w:tentative="1">
+      <w:start w:val="1"/>
+      <w:numFmt w:val="decimal"/>
+      <w:lvlText w:val="%4."/>
+      <w:lvlJc w:val="left"/>
+      <w:pPr>
+        <w:ind w:left="2880" w:hanging="360"/>
+      </w:pPr>
+    </w:lvl>
+    <w:lvl w:ilvl="4" w:tplc="04090019" w:tentative="1">
+      <w:start w:val="1"/>
+      <w:numFmt w:val="lowerLetter"/>
+      <w:lvlText w:val="%5."/>
+      <w:lvlJc w:val="left"/>
+      <w:pPr>
+        <w:ind w:left="3600" w:hanging="360"/>
+      </w:pPr>
+    </w:lvl>
+    <w:lvl w:ilvl="5" w:tplc="0409001B" w:tentative="1">
+      <w:start w:val="1"/>
+      <w:numFmt w:val="lowerRoman"/>
+      <w:lvlText w:val="%6."/>
+      <w:lvlJc w:val="right"/>
+      <w:pPr>
+        <w:ind w:left="4320" w:hanging="180"/>
+      </w:pPr>
+    </w:lvl>
+    <w:lvl w:ilvl="6" w:tplc="0409000F" w:tentative="1">
+      <w:start w:val="1"/>
+      <w:numFmt w:val="decimal"/>
+      <w:lvlText w:val="%7."/>
+      <w:lvlJc w:val="left"/>
+      <w:pPr>
+        <w:ind w:left="5040" w:hanging="360"/>
+      </w:pPr>
+    </w:lvl>
+    <w:lvl w:ilvl="7" w:tplc="04090019" w:tentative="1">
+      <w:start w:val="1"/>
+      <w:numFmt w:val="lowerLetter"/>
+      <w:lvlText w:val="%8."/>
+      <w:lvlJc w:val="left"/>
+      <w:pPr>
+        <w:ind w:left="5760" w:hanging="360"/>
+      </w:pPr>
+    </w:lvl>
+    <w:lvl w:ilvl="8" w:tplc="0409001B" w:tentative="1">
+      <w:start w:val="1"/>
+      <w:numFmt w:val="lowerRoman"/>
+      <w:lvlText w:val="%9."/>
+      <w:lvlJc w:val="right"/>
+      <w:pPr>
+        <w:ind w:left="6480" w:hanging="180"/>
+      </w:pPr>
+    </w:lvl>
+  </w:abstractNum>
+  <w:abstractNum w:abstractNumId="6" w15:restartNumberingAfterBreak="0">
     <w:nsid w:val="1A613329"/>
     <w:multiLevelType w:val="multilevel"/>
     <w:tmpl w:val="B896C792"/>
@@ -6217,7 +6824,7 @@
       </w:pPr>
     </w:lvl>
   </w:abstractNum>
-  <w:abstractNum w:abstractNumId="6" w15:restartNumberingAfterBreak="0">
+  <w:abstractNum w:abstractNumId="7" w15:restartNumberingAfterBreak="0">
     <w:nsid w:val="215320E8"/>
     <w:multiLevelType w:val="multilevel"/>
     <w:tmpl w:val="7C846B6A"/>
@@ -6338,7 +6945,7 @@
       </w:rPr>
     </w:lvl>
   </w:abstractNum>
-  <w:abstractNum w:abstractNumId="7" w15:restartNumberingAfterBreak="0">
+  <w:abstractNum w:abstractNumId="8" w15:restartNumberingAfterBreak="0">
     <w:nsid w:val="23314AA7"/>
     <w:multiLevelType w:val="hybridMultilevel"/>
     <w:tmpl w:val="69C2C174"/>
@@ -6424,7 +7031,7 @@
       </w:pPr>
     </w:lvl>
   </w:abstractNum>
-  <w:abstractNum w:abstractNumId="8" w15:restartNumberingAfterBreak="0">
+  <w:abstractNum w:abstractNumId="9" w15:restartNumberingAfterBreak="0">
     <w:nsid w:val="26292EAC"/>
     <w:multiLevelType w:val="hybridMultilevel"/>
     <w:tmpl w:val="B10463C0"/>
@@ -6513,7 +7120,96 @@
       </w:pPr>
     </w:lvl>
   </w:abstractNum>
-  <w:abstractNum w:abstractNumId="9" w15:restartNumberingAfterBreak="0">
+  <w:abstractNum w:abstractNumId="10" w15:restartNumberingAfterBreak="0">
+    <w:nsid w:val="294D1984"/>
+    <w:multiLevelType w:val="hybridMultilevel"/>
+    <w:tmpl w:val="C3A8976C"/>
+    <w:lvl w:ilvl="0" w:tplc="0409000F">
+      <w:start w:val="1"/>
+      <w:numFmt w:val="decimal"/>
+      <w:lvlText w:val="%1."/>
+      <w:lvlJc w:val="left"/>
+      <w:pPr>
+        <w:ind w:left="720" w:hanging="360"/>
+      </w:pPr>
+      <w:rPr>
+        <w:rFonts w:hint="default"/>
+      </w:rPr>
+    </w:lvl>
+    <w:lvl w:ilvl="1" w:tplc="04090019" w:tentative="1">
+      <w:start w:val="1"/>
+      <w:numFmt w:val="lowerLetter"/>
+      <w:lvlText w:val="%2."/>
+      <w:lvlJc w:val="left"/>
+      <w:pPr>
+        <w:ind w:left="1440" w:hanging="360"/>
+      </w:pPr>
+    </w:lvl>
+    <w:lvl w:ilvl="2" w:tplc="0409001B" w:tentative="1">
+      <w:start w:val="1"/>
+      <w:numFmt w:val="lowerRoman"/>
+      <w:lvlText w:val="%3."/>
+      <w:lvlJc w:val="right"/>
+      <w:pPr>
+        <w:ind w:left="2160" w:hanging="180"/>
+      </w:pPr>
+    </w:lvl>
+    <w:lvl w:ilvl="3" w:tplc="0409000F" w:tentative="1">
+      <w:start w:val="1"/>
+      <w:numFmt w:val="decimal"/>
+      <w:lvlText w:val="%4."/>
+      <w:lvlJc w:val="left"/>
+      <w:pPr>
+        <w:ind w:left="2880" w:hanging="360"/>
+      </w:pPr>
+    </w:lvl>
+    <w:lvl w:ilvl="4" w:tplc="04090019" w:tentative="1">
+      <w:start w:val="1"/>
+      <w:numFmt w:val="lowerLetter"/>
+      <w:lvlText w:val="%5."/>
+      <w:lvlJc w:val="left"/>
+      <w:pPr>
+        <w:ind w:left="3600" w:hanging="360"/>
+      </w:pPr>
+    </w:lvl>
+    <w:lvl w:ilvl="5" w:tplc="0409001B" w:tentative="1">
+      <w:start w:val="1"/>
+      <w:numFmt w:val="lowerRoman"/>
+      <w:lvlText w:val="%6."/>
+      <w:lvlJc w:val="right"/>
+      <w:pPr>
+        <w:ind w:left="4320" w:hanging="180"/>
+      </w:pPr>
+    </w:lvl>
+    <w:lvl w:ilvl="6" w:tplc="0409000F" w:tentative="1">
+      <w:start w:val="1"/>
+      <w:numFmt w:val="decimal"/>
+      <w:lvlText w:val="%7."/>
+      <w:lvlJc w:val="left"/>
+      <w:pPr>
+        <w:ind w:left="5040" w:hanging="360"/>
+      </w:pPr>
+    </w:lvl>
+    <w:lvl w:ilvl="7" w:tplc="04090019" w:tentative="1">
+      <w:start w:val="1"/>
+      <w:numFmt w:val="lowerLetter"/>
+      <w:lvlText w:val="%8."/>
+      <w:lvlJc w:val="left"/>
+      <w:pPr>
+        <w:ind w:left="5760" w:hanging="360"/>
+      </w:pPr>
+    </w:lvl>
+    <w:lvl w:ilvl="8" w:tplc="0409001B" w:tentative="1">
+      <w:start w:val="1"/>
+      <w:numFmt w:val="lowerRoman"/>
+      <w:lvlText w:val="%9."/>
+      <w:lvlJc w:val="right"/>
+      <w:pPr>
+        <w:ind w:left="6480" w:hanging="180"/>
+      </w:pPr>
+    </w:lvl>
+  </w:abstractNum>
+  <w:abstractNum w:abstractNumId="11" w15:restartNumberingAfterBreak="0">
     <w:nsid w:val="2C0335D9"/>
     <w:multiLevelType w:val="hybridMultilevel"/>
     <w:tmpl w:val="ED1E366A"/>
@@ -6602,7 +7298,7 @@
       </w:pPr>
     </w:lvl>
   </w:abstractNum>
-  <w:abstractNum w:abstractNumId="10" w15:restartNumberingAfterBreak="0">
+  <w:abstractNum w:abstractNumId="12" w15:restartNumberingAfterBreak="0">
     <w:nsid w:val="30AB4D28"/>
     <w:multiLevelType w:val="hybridMultilevel"/>
     <w:tmpl w:val="338A923E"/>
@@ -6691,7 +7387,7 @@
       </w:pPr>
     </w:lvl>
   </w:abstractNum>
-  <w:abstractNum w:abstractNumId="11" w15:restartNumberingAfterBreak="0">
+  <w:abstractNum w:abstractNumId="13" w15:restartNumberingAfterBreak="0">
     <w:nsid w:val="35CF772C"/>
     <w:multiLevelType w:val="hybridMultilevel"/>
     <w:tmpl w:val="334C4E5A"/>
@@ -6780,7 +7476,7 @@
       </w:pPr>
     </w:lvl>
   </w:abstractNum>
-  <w:abstractNum w:abstractNumId="12" w15:restartNumberingAfterBreak="0">
+  <w:abstractNum w:abstractNumId="14" w15:restartNumberingAfterBreak="0">
     <w:nsid w:val="45C3112F"/>
     <w:multiLevelType w:val="multilevel"/>
     <w:tmpl w:val="CF3CAA66"/>
@@ -6858,7 +7554,7 @@
       </w:rPr>
     </w:lvl>
   </w:abstractNum>
-  <w:abstractNum w:abstractNumId="13" w15:restartNumberingAfterBreak="0">
+  <w:abstractNum w:abstractNumId="15" w15:restartNumberingAfterBreak="0">
     <w:nsid w:val="4E8932A8"/>
     <w:multiLevelType w:val="hybridMultilevel"/>
     <w:tmpl w:val="DE9A56CA"/>
@@ -6947,7 +7643,7 @@
       </w:pPr>
     </w:lvl>
   </w:abstractNum>
-  <w:abstractNum w:abstractNumId="14" w15:restartNumberingAfterBreak="0">
+  <w:abstractNum w:abstractNumId="16" w15:restartNumberingAfterBreak="0">
     <w:nsid w:val="513D5954"/>
     <w:multiLevelType w:val="hybridMultilevel"/>
     <w:tmpl w:val="83E0AB84"/>
@@ -7036,7 +7732,7 @@
       </w:pPr>
     </w:lvl>
   </w:abstractNum>
-  <w:abstractNum w:abstractNumId="15" w15:restartNumberingAfterBreak="0">
+  <w:abstractNum w:abstractNumId="17" w15:restartNumberingAfterBreak="0">
     <w:nsid w:val="563214A0"/>
     <w:multiLevelType w:val="multilevel"/>
     <w:tmpl w:val="D5E2D094"/>
@@ -7096,7 +7792,7 @@
       <w:lvlJc w:val="right"/>
     </w:lvl>
   </w:abstractNum>
-  <w:abstractNum w:abstractNumId="16" w15:restartNumberingAfterBreak="0">
+  <w:abstractNum w:abstractNumId="18" w15:restartNumberingAfterBreak="0">
     <w:nsid w:val="5E621DAF"/>
     <w:multiLevelType w:val="hybridMultilevel"/>
     <w:tmpl w:val="E0686F3C"/>
@@ -7209,7 +7905,7 @@
       </w:rPr>
     </w:lvl>
   </w:abstractNum>
-  <w:abstractNum w:abstractNumId="17" w15:restartNumberingAfterBreak="0">
+  <w:abstractNum w:abstractNumId="19" w15:restartNumberingAfterBreak="0">
     <w:nsid w:val="610F484D"/>
     <w:multiLevelType w:val="multilevel"/>
     <w:tmpl w:val="00367A38"/>
@@ -7295,7 +7991,7 @@
       </w:pPr>
     </w:lvl>
   </w:abstractNum>
-  <w:abstractNum w:abstractNumId="18" w15:restartNumberingAfterBreak="0">
+  <w:abstractNum w:abstractNumId="20" w15:restartNumberingAfterBreak="0">
     <w:nsid w:val="66D00622"/>
     <w:multiLevelType w:val="multilevel"/>
     <w:tmpl w:val="E47CE526"/>
@@ -7381,7 +8077,7 @@
       </w:pPr>
     </w:lvl>
   </w:abstractNum>
-  <w:abstractNum w:abstractNumId="19" w15:restartNumberingAfterBreak="0">
+  <w:abstractNum w:abstractNumId="21" w15:restartNumberingAfterBreak="0">
     <w:nsid w:val="686F4834"/>
     <w:multiLevelType w:val="hybridMultilevel"/>
     <w:tmpl w:val="ACA60288"/>
@@ -7470,7 +8166,7 @@
       </w:pPr>
     </w:lvl>
   </w:abstractNum>
-  <w:abstractNum w:abstractNumId="20" w15:restartNumberingAfterBreak="0">
+  <w:abstractNum w:abstractNumId="22" w15:restartNumberingAfterBreak="0">
     <w:nsid w:val="6B26563E"/>
     <w:multiLevelType w:val="hybridMultilevel"/>
     <w:tmpl w:val="4BFA189E"/>
@@ -7583,7 +8279,7 @@
       </w:rPr>
     </w:lvl>
   </w:abstractNum>
-  <w:abstractNum w:abstractNumId="21" w15:restartNumberingAfterBreak="0">
+  <w:abstractNum w:abstractNumId="23" w15:restartNumberingAfterBreak="0">
     <w:nsid w:val="6E9F0C75"/>
     <w:multiLevelType w:val="hybridMultilevel"/>
     <w:tmpl w:val="D1728B12"/>
@@ -7672,7 +8368,7 @@
       </w:pPr>
     </w:lvl>
   </w:abstractNum>
-  <w:abstractNum w:abstractNumId="22" w15:restartNumberingAfterBreak="0">
+  <w:abstractNum w:abstractNumId="24" w15:restartNumberingAfterBreak="0">
     <w:nsid w:val="6F8933E5"/>
     <w:multiLevelType w:val="multilevel"/>
     <w:tmpl w:val="1D828D78"/>
@@ -7758,7 +8454,7 @@
       </w:pPr>
     </w:lvl>
   </w:abstractNum>
-  <w:abstractNum w:abstractNumId="23" w15:restartNumberingAfterBreak="0">
+  <w:abstractNum w:abstractNumId="25" w15:restartNumberingAfterBreak="0">
     <w:nsid w:val="72892FAD"/>
     <w:multiLevelType w:val="hybridMultilevel"/>
     <w:tmpl w:val="324AAA3E"/>
@@ -7847,7 +8543,120 @@
       </w:pPr>
     </w:lvl>
   </w:abstractNum>
-  <w:abstractNum w:abstractNumId="24" w15:restartNumberingAfterBreak="0">
+  <w:abstractNum w:abstractNumId="26" w15:restartNumberingAfterBreak="0">
+    <w:nsid w:val="77072B17"/>
+    <w:multiLevelType w:val="hybridMultilevel"/>
+    <w:tmpl w:val="A5FC4156"/>
+    <w:lvl w:ilvl="0" w:tplc="04090001">
+      <w:start w:val="1"/>
+      <w:numFmt w:val="bullet"/>
+      <w:lvlText w:val=""/>
+      <w:lvlJc w:val="left"/>
+      <w:pPr>
+        <w:ind w:left="720" w:hanging="360"/>
+      </w:pPr>
+      <w:rPr>
+        <w:rFonts w:ascii="Symbol" w:hAnsi="Symbol" w:hint="default"/>
+      </w:rPr>
+    </w:lvl>
+    <w:lvl w:ilvl="1" w:tplc="04090003" w:tentative="1">
+      <w:start w:val="1"/>
+      <w:numFmt w:val="bullet"/>
+      <w:lvlText w:val="o"/>
+      <w:lvlJc w:val="left"/>
+      <w:pPr>
+        <w:ind w:left="1440" w:hanging="360"/>
+      </w:pPr>
+      <w:rPr>
+        <w:rFonts w:ascii="Courier New" w:hAnsi="Courier New" w:cs="Courier New" w:hint="default"/>
+      </w:rPr>
+    </w:lvl>
+    <w:lvl w:ilvl="2" w:tplc="04090005" w:tentative="1">
+      <w:start w:val="1"/>
+      <w:numFmt w:val="bullet"/>
+      <w:lvlText w:val=""/>
+      <w:lvlJc w:val="left"/>
+      <w:pPr>
+        <w:ind w:left="2160" w:hanging="360"/>
+      </w:pPr>
+      <w:rPr>
+        <w:rFonts w:ascii="Wingdings" w:hAnsi="Wingdings" w:hint="default"/>
+      </w:rPr>
+    </w:lvl>
+    <w:lvl w:ilvl="3" w:tplc="04090001" w:tentative="1">
+      <w:start w:val="1"/>
+      <w:numFmt w:val="bullet"/>
+      <w:lvlText w:val=""/>
+      <w:lvlJc w:val="left"/>
+      <w:pPr>
+        <w:ind w:left="2880" w:hanging="360"/>
+      </w:pPr>
+      <w:rPr>
+        <w:rFonts w:ascii="Symbol" w:hAnsi="Symbol" w:hint="default"/>
+      </w:rPr>
+    </w:lvl>
+    <w:lvl w:ilvl="4" w:tplc="04090003" w:tentative="1">
+      <w:start w:val="1"/>
+      <w:numFmt w:val="bullet"/>
+      <w:lvlText w:val="o"/>
+      <w:lvlJc w:val="left"/>
+      <w:pPr>
+        <w:ind w:left="3600" w:hanging="360"/>
+      </w:pPr>
+      <w:rPr>
+        <w:rFonts w:ascii="Courier New" w:hAnsi="Courier New" w:cs="Courier New" w:hint="default"/>
+      </w:rPr>
+    </w:lvl>
+    <w:lvl w:ilvl="5" w:tplc="04090005" w:tentative="1">
+      <w:start w:val="1"/>
+      <w:numFmt w:val="bullet"/>
+      <w:lvlText w:val=""/>
+      <w:lvlJc w:val="left"/>
+      <w:pPr>
+        <w:ind w:left="4320" w:hanging="360"/>
+      </w:pPr>
+      <w:rPr>
+        <w:rFonts w:ascii="Wingdings" w:hAnsi="Wingdings" w:hint="default"/>
+      </w:rPr>
+    </w:lvl>
+    <w:lvl w:ilvl="6" w:tplc="04090001" w:tentative="1">
+      <w:start w:val="1"/>
+      <w:numFmt w:val="bullet"/>
+      <w:lvlText w:val=""/>
+      <w:lvlJc w:val="left"/>
+      <w:pPr>
+        <w:ind w:left="5040" w:hanging="360"/>
+      </w:pPr>
+      <w:rPr>
+        <w:rFonts w:ascii="Symbol" w:hAnsi="Symbol" w:hint="default"/>
+      </w:rPr>
+    </w:lvl>
+    <w:lvl w:ilvl="7" w:tplc="04090003" w:tentative="1">
+      <w:start w:val="1"/>
+      <w:numFmt w:val="bullet"/>
+      <w:lvlText w:val="o"/>
+      <w:lvlJc w:val="left"/>
+      <w:pPr>
+        <w:ind w:left="5760" w:hanging="360"/>
+      </w:pPr>
+      <w:rPr>
+        <w:rFonts w:ascii="Courier New" w:hAnsi="Courier New" w:cs="Courier New" w:hint="default"/>
+      </w:rPr>
+    </w:lvl>
+    <w:lvl w:ilvl="8" w:tplc="04090005" w:tentative="1">
+      <w:start w:val="1"/>
+      <w:numFmt w:val="bullet"/>
+      <w:lvlText w:val=""/>
+      <w:lvlJc w:val="left"/>
+      <w:pPr>
+        <w:ind w:left="6480" w:hanging="360"/>
+      </w:pPr>
+      <w:rPr>
+        <w:rFonts w:ascii="Wingdings" w:hAnsi="Wingdings" w:hint="default"/>
+      </w:rPr>
+    </w:lvl>
+  </w:abstractNum>
+  <w:abstractNum w:abstractNumId="27" w15:restartNumberingAfterBreak="0">
     <w:nsid w:val="78EA7CA6"/>
     <w:multiLevelType w:val="multilevel"/>
     <w:tmpl w:val="64966946"/>
@@ -7997,70 +8806,70 @@
     </w:lvl>
   </w:abstractNum>
   <w:num w:numId="1">
+    <w:abstractNumId w:val="19"/>
+  </w:num>
+  <w:num w:numId="2">
+    <w:abstractNumId w:val="6"/>
+  </w:num>
+  <w:num w:numId="3">
+    <w:abstractNumId w:val="20"/>
+  </w:num>
+  <w:num w:numId="4">
+    <w:abstractNumId w:val="24"/>
+  </w:num>
+  <w:num w:numId="5">
+    <w:abstractNumId w:val="14"/>
+  </w:num>
+  <w:num w:numId="6">
+    <w:abstractNumId w:val="14"/>
+  </w:num>
+  <w:num w:numId="7">
     <w:abstractNumId w:val="17"/>
   </w:num>
-  <w:num w:numId="2">
-    <w:abstractNumId w:val="5"/>
+  <w:num w:numId="8">
+    <w:abstractNumId w:val="7"/>
   </w:num>
-  <w:num w:numId="3">
+  <w:num w:numId="9">
     <w:abstractNumId w:val="18"/>
   </w:num>
-  <w:num w:numId="4">
-    <w:abstractNumId w:val="22"/>
+  <w:num w:numId="10">
+    <w:abstractNumId w:val="9"/>
   </w:num>
-  <w:num w:numId="5">
-    <w:abstractNumId w:val="12"/>
-  </w:num>
-  <w:num w:numId="6">
-    <w:abstractNumId w:val="12"/>
-  </w:num>
-  <w:num w:numId="7">
+  <w:num w:numId="11">
     <w:abstractNumId w:val="15"/>
   </w:num>
-  <w:num w:numId="8">
-    <w:abstractNumId w:val="6"/>
-  </w:num>
-  <w:num w:numId="9">
-    <w:abstractNumId w:val="16"/>
-  </w:num>
-  <w:num w:numId="10">
-    <w:abstractNumId w:val="8"/>
-  </w:num>
-  <w:num w:numId="11">
+  <w:num w:numId="12">
     <w:abstractNumId w:val="13"/>
-  </w:num>
-  <w:num w:numId="12">
-    <w:abstractNumId w:val="11"/>
   </w:num>
   <w:num w:numId="13">
     <w:abstractNumId w:val="2"/>
   </w:num>
   <w:num w:numId="14">
-    <w:abstractNumId w:val="23"/>
+    <w:abstractNumId w:val="25"/>
   </w:num>
   <w:num w:numId="15">
-    <w:abstractNumId w:val="10"/>
+    <w:abstractNumId w:val="12"/>
   </w:num>
   <w:num w:numId="16">
-    <w:abstractNumId w:val="20"/>
+    <w:abstractNumId w:val="22"/>
   </w:num>
   <w:num w:numId="17">
-    <w:abstractNumId w:val="9"/>
+    <w:abstractNumId w:val="11"/>
   </w:num>
   <w:num w:numId="18">
-    <w:abstractNumId w:val="19"/>
+    <w:abstractNumId w:val="21"/>
   </w:num>
   <w:num w:numId="19">
     <w:abstractNumId w:val="1"/>
   </w:num>
   <w:num w:numId="20">
-    <w:abstractNumId w:val="21"/>
+    <w:abstractNumId w:val="23"/>
   </w:num>
   <w:num w:numId="21">
-    <w:abstractNumId w:val="7"/>
+    <w:abstractNumId w:val="8"/>
   </w:num>
   <w:num w:numId="22">
-    <w:abstractNumId w:val="14"/>
+    <w:abstractNumId w:val="16"/>
   </w:num>
   <w:num w:numId="23">
     <w:abstractNumId w:val="3"/>
@@ -8072,7 +8881,16 @@
     <w:abstractNumId w:val="0"/>
   </w:num>
   <w:num w:numId="26">
-    <w:abstractNumId w:val="24"/>
+    <w:abstractNumId w:val="27"/>
+  </w:num>
+  <w:num w:numId="27">
+    <w:abstractNumId w:val="10"/>
+  </w:num>
+  <w:num w:numId="28">
+    <w:abstractNumId w:val="5"/>
+  </w:num>
+  <w:num w:numId="29">
+    <w:abstractNumId w:val="26"/>
   </w:num>
   <w:numIdMacAtCleanup w:val="8"/>
 </w:numbering>
@@ -10483,6 +11301,17 @@
       <w:u w:val="single"/>
     </w:rPr>
   </w:style>
+  <w:style w:type="character" w:styleId="Emphasis">
+    <w:name w:val="Emphasis"/>
+    <w:basedOn w:val="DefaultParagraphFont"/>
+    <w:uiPriority w:val="20"/>
+    <w:qFormat/>
+    <w:rsid w:val="004D6CD8"/>
+    <w:rPr>
+      <w:i/>
+      <w:iCs/>
+    </w:rPr>
+  </w:style>
 </w:styles>
 </file>
 
@@ -10728,7 +11557,7 @@
 </file>
 
 <file path=customXml/itemProps3.xml><?xml version="1.0" encoding="utf-8"?>
-<ds:datastoreItem xmlns:ds="http://schemas.openxmlformats.org/officeDocument/2006/customXml" ds:itemID="{DE0BCCBC-A8CA-9248-BE96-29294AE14A69}">
+<ds:datastoreItem xmlns:ds="http://schemas.openxmlformats.org/officeDocument/2006/customXml" ds:itemID="{A2F5E178-9961-D840-9EB9-B157B8F3510D}">
   <ds:schemaRefs>
     <ds:schemaRef ds:uri="http://schemas.openxmlformats.org/officeDocument/2006/bibliography"/>
   </ds:schemaRefs>

</xml_diff>

<commit_message>
Inserimento Repository e varie modifiche
-Inserita struttura Repository e completate (almeno credo) RepositoryAccount e Repository CartaDiCredito in package repository
-Inseriti package "utilities" per classi di utility su oggetti
-Modifiche ai bean per attributo Data (diventato sql.Date)
-Inserimento JUnit.jar
</commit_message>
<xml_diff>
--- a/ODD_YouLearn.docx
+++ b/ODD_YouLearn.docx
@@ -2,6 +2,14 @@
 <file path=word/document.xml><?xml version="1.0" encoding="utf-8"?>
 <w:document xmlns:wpc="http://schemas.microsoft.com/office/word/2010/wordprocessingCanvas" xmlns:cx="http://schemas.microsoft.com/office/drawing/2014/chartex" xmlns:cx1="http://schemas.microsoft.com/office/drawing/2015/9/8/chartex" xmlns:cx2="http://schemas.microsoft.com/office/drawing/2015/10/21/chartex" xmlns:cx3="http://schemas.microsoft.com/office/drawing/2016/5/9/chartex" xmlns:cx4="http://schemas.microsoft.com/office/drawing/2016/5/10/chartex" xmlns:cx5="http://schemas.microsoft.com/office/drawing/2016/5/11/chartex" xmlns:cx6="http://schemas.microsoft.com/office/drawing/2016/5/12/chartex" xmlns:cx7="http://schemas.microsoft.com/office/drawing/2016/5/13/chartex" xmlns:cx8="http://schemas.microsoft.com/office/drawing/2016/5/14/chartex" xmlns:mc="http://schemas.openxmlformats.org/markup-compatibility/2006" xmlns:aink="http://schemas.microsoft.com/office/drawing/2016/ink" xmlns:am3d="http://schemas.microsoft.com/office/drawing/2017/model3d" xmlns:o="urn:schemas-microsoft-com:office:office" xmlns:r="http://schemas.openxmlformats.org/officeDocument/2006/relationships" xmlns:m="http://schemas.openxmlformats.org/officeDocument/2006/math" xmlns:v="urn:schemas-microsoft-com:vml" xmlns:wp14="http://schemas.microsoft.com/office/word/2010/wordprocessingDrawing" xmlns:wp="http://schemas.openxmlformats.org/drawingml/2006/wordprocessingDrawing" xmlns:w10="urn:schemas-microsoft-com:office:word" xmlns:w="http://schemas.openxmlformats.org/wordprocessingml/2006/main" xmlns:w14="http://schemas.microsoft.com/office/word/2010/wordml" xmlns:w15="http://schemas.microsoft.com/office/word/2012/wordml" xmlns:w16cid="http://schemas.microsoft.com/office/word/2016/wordml/cid" xmlns:w16se="http://schemas.microsoft.com/office/word/2015/wordml/symex" xmlns:wpg="http://schemas.microsoft.com/office/word/2010/wordprocessingGroup" xmlns:wpi="http://schemas.microsoft.com/office/word/2010/wordprocessingInk" xmlns:wne="http://schemas.microsoft.com/office/word/2006/wordml" xmlns:wps="http://schemas.microsoft.com/office/word/2010/wordprocessingShape" mc:Ignorable="w14 w15 w16se w16cid wp14">
   <w:body>
+    <w:p>
+      <w:pPr>
+        <w:pStyle w:val="Logo"/>
+        <w:rPr>
+          <w:lang w:val="it-IT"/>
+        </w:rPr>
+      </w:pPr>
+    </w:p>
     <w:p>
       <w:pPr>
         <w:pStyle w:val="Logo"/>
@@ -1631,7 +1639,6 @@
         </w:rPr>
         <w:t xml:space="preserve">, tralasciando gli aspetti implementativi. Il seguente documento ha lo scopo di produrre un modello capace di integrare in modo coerente e preciso tutte le funzionalità̀ individuate nelle fasi precedenti. In particolare, definisce le interfacce delle classi, le operazioni, i tipi, gli argomenti e </w:t>
       </w:r>
-      <w:proofErr w:type="gramStart"/>
       <w:r>
         <w:rPr>
           <w:rFonts w:asciiTheme="minorHAnsi" w:hAnsiTheme="minorHAnsi" w:cs="Arial"/>
@@ -1646,16 +1653,7 @@
           <w:sz w:val="20"/>
           <w:szCs w:val="20"/>
         </w:rPr>
-        <w:t xml:space="preserve"> signature</w:t>
-      </w:r>
-      <w:proofErr w:type="gramEnd"/>
-      <w:r>
-        <w:rPr>
-          <w:rFonts w:asciiTheme="minorHAnsi" w:hAnsiTheme="minorHAnsi" w:cs="Arial"/>
-          <w:sz w:val="20"/>
-          <w:szCs w:val="20"/>
-        </w:rPr>
-        <w:t xml:space="preserve"> dei sottosistemi definiti nel System Design. Inoltre, sono specificati i trade-off e le linee guida. </w:t>
+        <w:t xml:space="preserve"> signature dei sottosistemi definiti nel System Design. Inoltre, sono specificati i trade-off e le linee guida. </w:t>
       </w:r>
     </w:p>
     <w:p>
@@ -1766,21 +1764,7 @@
         <w:rPr>
           <w:lang w:val="it-IT"/>
         </w:rPr>
-        <w:t xml:space="preserve"> intuitiva possibile, attraverso l’uso di </w:t>
-      </w:r>
-      <w:proofErr w:type="spellStart"/>
-      <w:r>
-        <w:rPr>
-          <w:lang w:val="it-IT"/>
-        </w:rPr>
-        <w:t>form</w:t>
-      </w:r>
-      <w:proofErr w:type="spellEnd"/>
-      <w:r>
-        <w:rPr>
-          <w:lang w:val="it-IT"/>
-        </w:rPr>
-        <w:t xml:space="preserve"> e bottoni di facile comprensione per l’utente finale.</w:t>
+        <w:t xml:space="preserve"> intuitiva possibile, attraverso l’uso di form e bottoni di facile comprensione per l’utente finale.</w:t>
       </w:r>
     </w:p>
     <w:p>
@@ -2216,21 +2200,7 @@
         <w:rPr>
           <w:lang w:val="it-IT"/>
         </w:rPr>
-        <w:t>a-</w:t>
-      </w:r>
-      <w:proofErr w:type="gramStart"/>
-      <w:r>
-        <w:rPr>
-          <w:lang w:val="it-IT"/>
-        </w:rPr>
-        <w:t>z,A</w:t>
-      </w:r>
-      <w:proofErr w:type="gramEnd"/>
-      <w:r>
-        <w:rPr>
-          <w:lang w:val="it-IT"/>
-        </w:rPr>
-        <w:t>-Z</w:t>
+        <w:t>a-z,A-Z</w:t>
       </w:r>
       <w:proofErr w:type="spellEnd"/>
       <w:r>
@@ -3430,52 +3400,20 @@
           <w:b/>
           <w:lang w:val="it-IT"/>
         </w:rPr>
-        <w:t xml:space="preserve">classi Java e </w:t>
-      </w:r>
-      <w:proofErr w:type="spellStart"/>
-      <w:r>
-        <w:rPr>
-          <w:rFonts w:asciiTheme="majorHAnsi" w:hAnsiTheme="majorHAnsi"/>
-          <w:b/>
-          <w:lang w:val="it-IT"/>
-        </w:rPr>
-        <w:t>Servlet</w:t>
-      </w:r>
-      <w:proofErr w:type="spellEnd"/>
-      <w:r>
-        <w:rPr>
-          <w:rFonts w:asciiTheme="majorHAnsi" w:hAnsiTheme="majorHAnsi"/>
-          <w:b/>
-          <w:lang w:val="it-IT"/>
-        </w:rPr>
-        <w:t>.</w:t>
-      </w:r>
-    </w:p>
-    <w:p>
-      <w:pPr>
-        <w:rPr>
-          <w:lang w:val="it-IT"/>
-        </w:rPr>
-      </w:pPr>
-      <w:r>
-        <w:rPr>
-          <w:lang w:val="it-IT"/>
-        </w:rPr>
-        <w:t xml:space="preserve">All’interno di questa sezione ci soffermeremo sulla corretta formattazione delle classi Java, delle </w:t>
-      </w:r>
-      <w:proofErr w:type="spellStart"/>
-      <w:r>
-        <w:rPr>
-          <w:lang w:val="it-IT"/>
-        </w:rPr>
-        <w:t>Servlet</w:t>
-      </w:r>
-      <w:proofErr w:type="spellEnd"/>
-      <w:r>
-        <w:rPr>
-          <w:lang w:val="it-IT"/>
-        </w:rPr>
-        <w:t xml:space="preserve"> e dell’uso di </w:t>
+        <w:t>classi Java e Servlet.</w:t>
+      </w:r>
+    </w:p>
+    <w:p>
+      <w:pPr>
+        <w:rPr>
+          <w:lang w:val="it-IT"/>
+        </w:rPr>
+      </w:pPr>
+      <w:r>
+        <w:rPr>
+          <w:lang w:val="it-IT"/>
+        </w:rPr>
+        <w:t xml:space="preserve">All’interno di questa sezione ci soffermeremo sulla corretta formattazione delle classi Java, delle Servlet e dell’uso di </w:t>
       </w:r>
       <w:r>
         <w:rPr>
@@ -3849,7 +3787,25 @@
           <w:color w:val="0070C0"/>
           <w:lang w:val="it-IT"/>
         </w:rPr>
-        <w:t>@return.</w:t>
+        <w:t>@</w:t>
+      </w:r>
+      <w:proofErr w:type="spellStart"/>
+      <w:r>
+        <w:rPr>
+          <w:rFonts w:ascii="Calibri" w:hAnsi="Calibri" w:cs="Calibri"/>
+          <w:color w:val="0070C0"/>
+          <w:lang w:val="it-IT"/>
+        </w:rPr>
+        <w:t>return</w:t>
+      </w:r>
+      <w:proofErr w:type="spellEnd"/>
+      <w:r>
+        <w:rPr>
+          <w:rFonts w:ascii="Calibri" w:hAnsi="Calibri" w:cs="Calibri"/>
+          <w:color w:val="0070C0"/>
+          <w:lang w:val="it-IT"/>
+        </w:rPr>
+        <w:t>.</w:t>
       </w:r>
     </w:p>
     <w:p>
@@ -3877,19 +3833,11 @@
         </w:rPr>
         <w:t xml:space="preserve">classi </w:t>
       </w:r>
-      <w:proofErr w:type="spellStart"/>
-      <w:r>
-        <w:rPr>
-          <w:lang w:val="it-IT"/>
-        </w:rPr>
-        <w:t>Servlet</w:t>
-      </w:r>
-      <w:proofErr w:type="spellEnd"/>
-      <w:r>
-        <w:rPr>
-          <w:lang w:val="it-IT"/>
-        </w:rPr>
-        <w:t>, invece, deve:</w:t>
+      <w:r>
+        <w:rPr>
+          <w:lang w:val="it-IT"/>
+        </w:rPr>
+        <w:t>Servlet, invece, deve:</w:t>
       </w:r>
     </w:p>
     <w:p>
@@ -3928,7 +3876,6 @@
         <w:t xml:space="preserve">Contenere i metodi </w:t>
       </w:r>
       <w:proofErr w:type="spellStart"/>
-      <w:proofErr w:type="gramStart"/>
       <w:r>
         <w:rPr>
           <w:lang w:val="it-IT"/>
@@ -3940,14 +3887,7 @@
         <w:rPr>
           <w:lang w:val="it-IT"/>
         </w:rPr>
-        <w:t>(</w:t>
-      </w:r>
-      <w:proofErr w:type="gramEnd"/>
-      <w:r>
-        <w:rPr>
-          <w:lang w:val="it-IT"/>
-        </w:rPr>
-        <w:t xml:space="preserve">) e </w:t>
+        <w:t xml:space="preserve">() e </w:t>
       </w:r>
       <w:proofErr w:type="spellStart"/>
       <w:r>
@@ -3996,7 +3936,6 @@
         <w:t xml:space="preserve"> per la classe e per i metodi </w:t>
       </w:r>
       <w:proofErr w:type="spellStart"/>
-      <w:proofErr w:type="gramStart"/>
       <w:r>
         <w:rPr>
           <w:lang w:val="it-IT"/>
@@ -4008,14 +3947,7 @@
         <w:rPr>
           <w:lang w:val="it-IT"/>
         </w:rPr>
-        <w:t>(</w:t>
-      </w:r>
-      <w:proofErr w:type="gramEnd"/>
-      <w:r>
-        <w:rPr>
-          <w:lang w:val="it-IT"/>
-        </w:rPr>
-        <w:t xml:space="preserve">) e </w:t>
+        <w:t xml:space="preserve">() e </w:t>
       </w:r>
       <w:proofErr w:type="spellStart"/>
       <w:r>
@@ -4029,21 +3961,7 @@
         <w:rPr>
           <w:lang w:val="it-IT"/>
         </w:rPr>
-        <w:t xml:space="preserve">() in modo da definire lo scope della </w:t>
-      </w:r>
-      <w:proofErr w:type="spellStart"/>
-      <w:r>
-        <w:rPr>
-          <w:lang w:val="it-IT"/>
-        </w:rPr>
-        <w:t>Servlet</w:t>
-      </w:r>
-      <w:proofErr w:type="spellEnd"/>
-      <w:r>
-        <w:rPr>
-          <w:lang w:val="it-IT"/>
-        </w:rPr>
-        <w:t xml:space="preserve"> e le operazioni dei due metodi.</w:t>
+        <w:t>() in modo da definire lo scope della Servlet e le operazioni dei due metodi.</w:t>
       </w:r>
     </w:p>
     <w:p>
@@ -4305,11 +4223,19 @@
         </w:rPr>
         <w:t xml:space="preserve">RAD: </w:t>
       </w:r>
-      <w:r>
-        <w:rPr>
-          <w:lang w:val="it-IT"/>
-        </w:rPr>
-        <w:t xml:space="preserve">Requirements Analysis </w:t>
+      <w:proofErr w:type="spellStart"/>
+      <w:r>
+        <w:rPr>
+          <w:lang w:val="it-IT"/>
+        </w:rPr>
+        <w:t>Requirements</w:t>
+      </w:r>
+      <w:proofErr w:type="spellEnd"/>
+      <w:r>
+        <w:rPr>
+          <w:lang w:val="it-IT"/>
+        </w:rPr>
+        <w:t xml:space="preserve"> Analysis </w:t>
       </w:r>
       <w:proofErr w:type="spellStart"/>
       <w:r>
@@ -4415,21 +4341,12 @@
           <w:lang w:val="it-IT"/>
         </w:rPr>
       </w:pPr>
-      <w:proofErr w:type="spellStart"/>
-      <w:r>
-        <w:rPr>
-          <w:b/>
-          <w:lang w:val="it-IT"/>
-        </w:rPr>
-        <w:t>Servlet</w:t>
-      </w:r>
-      <w:proofErr w:type="spellEnd"/>
-      <w:r>
-        <w:rPr>
-          <w:b/>
-          <w:lang w:val="it-IT"/>
-        </w:rPr>
-        <w:t xml:space="preserve">: </w:t>
+      <w:r>
+        <w:rPr>
+          <w:b/>
+          <w:lang w:val="it-IT"/>
+        </w:rPr>
+        <w:t xml:space="preserve">Servlet: </w:t>
       </w:r>
       <w:r>
         <w:rPr>
@@ -5254,27 +5171,7 @@
                 <w:sz w:val="20"/>
                 <w:lang w:val="it-IT"/>
               </w:rPr>
-              <w:t xml:space="preserve">Ha il compito di elaborare i dati da inviare al client, e spesso grazie a delle richieste fatte al database, tramite lo Storage </w:t>
-            </w:r>
-            <w:proofErr w:type="spellStart"/>
-            <w:r>
-              <w:rPr>
-                <w:rFonts w:asciiTheme="minorHAnsi" w:hAnsiTheme="minorHAnsi"/>
-                <w:color w:val="4C483D" w:themeColor="text2"/>
-                <w:sz w:val="20"/>
-                <w:lang w:val="it-IT"/>
-              </w:rPr>
-              <w:t>Layer</w:t>
-            </w:r>
-            <w:proofErr w:type="spellEnd"/>
-            <w:r>
-              <w:rPr>
-                <w:rFonts w:asciiTheme="minorHAnsi" w:hAnsiTheme="minorHAnsi"/>
-                <w:color w:val="4C483D" w:themeColor="text2"/>
-                <w:sz w:val="20"/>
-                <w:lang w:val="it-IT"/>
-              </w:rPr>
-              <w:t>, accede ai dati persistenti.</w:t>
+              <w:t>Ha il compito di elaborare i dati da inviare al client, e spesso grazie a delle richieste fatte al database, tramite lo Storage Layer, accede ai dati persistenti.</w:t>
             </w:r>
           </w:p>
           <w:p>
@@ -7102,21 +6999,7 @@
               <w:rPr>
                 <w:lang w:val="it-IT"/>
               </w:rPr>
-              <w:t xml:space="preserve">Pagina di presentazione della piattaforma, presenta il </w:t>
-            </w:r>
-            <w:proofErr w:type="spellStart"/>
-            <w:r>
-              <w:rPr>
-                <w:lang w:val="it-IT"/>
-              </w:rPr>
-              <w:t>form</w:t>
-            </w:r>
-            <w:proofErr w:type="spellEnd"/>
-            <w:r>
-              <w:rPr>
-                <w:lang w:val="it-IT"/>
-              </w:rPr>
-              <w:t xml:space="preserve"> di login e di registrazione. </w:t>
+              <w:t xml:space="preserve">Pagina di presentazione della piattaforma, presenta il form di login e di registrazione. </w:t>
             </w:r>
           </w:p>
           <w:p>
@@ -7255,21 +7138,7 @@
               <w:rPr>
                 <w:lang w:val="it-IT"/>
               </w:rPr>
-              <w:t xml:space="preserve">, presenta le informazioni personali dell’account con i relativi </w:t>
-            </w:r>
-            <w:proofErr w:type="spellStart"/>
-            <w:r>
-              <w:rPr>
-                <w:lang w:val="it-IT"/>
-              </w:rPr>
-              <w:t>tool</w:t>
-            </w:r>
-            <w:proofErr w:type="spellEnd"/>
-            <w:r>
-              <w:rPr>
-                <w:lang w:val="it-IT"/>
-              </w:rPr>
-              <w:t xml:space="preserve"> di modifica e informazioni inerenti ai corsi relazionati con l’utente.</w:t>
+              <w:t>, presenta le informazioni personali dell’account con i relativi tool di modifica e informazioni inerenti ai corsi relazionati con l’utente.</w:t>
             </w:r>
           </w:p>
           <w:p>
@@ -7376,21 +7245,7 @@
               <w:rPr>
                 <w:lang w:val="it-IT"/>
               </w:rPr>
-              <w:t xml:space="preserve">Pagina principale della piattaforma per il supervisore, presenta le informazioni personali dell’account con i relativi </w:t>
-            </w:r>
-            <w:proofErr w:type="spellStart"/>
-            <w:r>
-              <w:rPr>
-                <w:lang w:val="it-IT"/>
-              </w:rPr>
-              <w:t>tool</w:t>
-            </w:r>
-            <w:proofErr w:type="spellEnd"/>
-            <w:r>
-              <w:rPr>
-                <w:lang w:val="it-IT"/>
-              </w:rPr>
-              <w:t xml:space="preserve"> di modifica e informazioni inerenti ai corsi relazionati con il supervisore.</w:t>
+              <w:t>Pagina principale della piattaforma per il supervisore, presenta le informazioni personali dell’account con i relativi tool di modifica e informazioni inerenti ai corsi relazionati con il supervisore.</w:t>
             </w:r>
           </w:p>
           <w:p>
@@ -7922,21 +7777,7 @@
               <w:rPr>
                 <w:lang w:val="it-IT"/>
               </w:rPr>
-              <w:t xml:space="preserve">Pagina che presenta un </w:t>
-            </w:r>
-            <w:proofErr w:type="spellStart"/>
-            <w:r>
-              <w:rPr>
-                <w:lang w:val="it-IT"/>
-              </w:rPr>
-              <w:t>form</w:t>
-            </w:r>
-            <w:proofErr w:type="spellEnd"/>
-            <w:r>
-              <w:rPr>
-                <w:lang w:val="it-IT"/>
-              </w:rPr>
-              <w:t xml:space="preserve"> di pagamento da compilare per l’acquisto di un corso.</w:t>
+              <w:t>Pagina che presenta un form di pagamento da compilare per l’acquisto di un corso.</w:t>
             </w:r>
           </w:p>
           <w:p>
@@ -8399,21 +8240,7 @@
         <w:rPr>
           <w:lang w:val="it-IT"/>
         </w:rPr>
-        <w:t xml:space="preserve">control include tutte le classi </w:t>
-      </w:r>
-      <w:proofErr w:type="spellStart"/>
-      <w:r>
-        <w:rPr>
-          <w:lang w:val="it-IT"/>
-        </w:rPr>
-        <w:t>Servlet</w:t>
-      </w:r>
-      <w:proofErr w:type="spellEnd"/>
-      <w:r>
-        <w:rPr>
-          <w:lang w:val="it-IT"/>
-        </w:rPr>
-        <w:t xml:space="preserve"> che </w:t>
+        <w:t xml:space="preserve">control include tutte le classi Servlet che </w:t>
       </w:r>
       <w:r>
         <w:rPr>
@@ -8587,21 +8414,7 @@
         <w:rPr>
           <w:lang w:val="it-IT"/>
         </w:rPr>
-        <w:t xml:space="preserve">package utente include tutte quelle classi </w:t>
-      </w:r>
-      <w:proofErr w:type="spellStart"/>
-      <w:r>
-        <w:rPr>
-          <w:lang w:val="it-IT"/>
-        </w:rPr>
-        <w:t>Servlet</w:t>
-      </w:r>
-      <w:proofErr w:type="spellEnd"/>
-      <w:r>
-        <w:rPr>
-          <w:lang w:val="it-IT"/>
-        </w:rPr>
-        <w:t xml:space="preserve"> adibite a svolgere una funzionalità del sottosistema di gestione dell’utente. Di seguito presentiamo il contenuto di tale package con il seguente diagramma:</w:t>
+        <w:t>package utente include tutte quelle classi Servlet adibite a svolgere una funzionalità del sottosistema di gestione dell’utente. Di seguito presentiamo il contenuto di tale package con il seguente diagramma:</w:t>
       </w:r>
     </w:p>
     <w:p>
@@ -9271,21 +9084,7 @@
         <w:rPr>
           <w:lang w:val="it-IT"/>
         </w:rPr>
-        <w:t xml:space="preserve">Il package utente include tutte quelle classi </w:t>
-      </w:r>
-      <w:proofErr w:type="spellStart"/>
-      <w:r>
-        <w:rPr>
-          <w:lang w:val="it-IT"/>
-        </w:rPr>
-        <w:t>Servlet</w:t>
-      </w:r>
-      <w:proofErr w:type="spellEnd"/>
-      <w:r>
-        <w:rPr>
-          <w:lang w:val="it-IT"/>
-        </w:rPr>
-        <w:t xml:space="preserve"> adibite a svolgere una funzionalità del sottosistema di gestione de</w:t>
+        <w:t>Il package utente include tutte quelle classi Servlet adibite a svolgere una funzionalità del sottosistema di gestione de</w:t>
       </w:r>
       <w:r>
         <w:rPr>
@@ -9612,21 +9411,7 @@
         <w:rPr>
           <w:lang w:val="it-IT"/>
         </w:rPr>
-        <w:t xml:space="preserve">Il package utente include tutte quelle classi </w:t>
-      </w:r>
-      <w:proofErr w:type="spellStart"/>
-      <w:r>
-        <w:rPr>
-          <w:lang w:val="it-IT"/>
-        </w:rPr>
-        <w:t>Servlet</w:t>
-      </w:r>
-      <w:proofErr w:type="spellEnd"/>
-      <w:r>
-        <w:rPr>
-          <w:lang w:val="it-IT"/>
-        </w:rPr>
-        <w:t xml:space="preserve"> adibite a svolgere una funzionalità del sottosistema di gestione de</w:t>
+        <w:t>Il package utente include tutte quelle classi Servlet adibite a svolgere una funzionalità del sottosistema di gestione de</w:t>
       </w:r>
       <w:r>
         <w:rPr>
@@ -10313,21 +10098,7 @@
         <w:rPr>
           <w:lang w:val="it-IT"/>
         </w:rPr>
-        <w:t xml:space="preserve">Il package utente include tutte quelle classi </w:t>
-      </w:r>
-      <w:proofErr w:type="spellStart"/>
-      <w:r>
-        <w:rPr>
-          <w:lang w:val="it-IT"/>
-        </w:rPr>
-        <w:t>Servlet</w:t>
-      </w:r>
-      <w:proofErr w:type="spellEnd"/>
-      <w:r>
-        <w:rPr>
-          <w:lang w:val="it-IT"/>
-        </w:rPr>
-        <w:t xml:space="preserve"> adibite a svolgere una funzionalità del sottosistema di gestione del</w:t>
+        <w:t>Il package utente include tutte quelle classi Servlet adibite a svolgere una funzionalità del sottosistema di gestione del</w:t>
       </w:r>
       <w:r>
         <w:rPr>
@@ -10779,21 +10550,7 @@
         <w:rPr>
           <w:lang w:val="it-IT"/>
         </w:rPr>
-        <w:t xml:space="preserve">Il package utente include tutte quelle classi </w:t>
-      </w:r>
-      <w:proofErr w:type="spellStart"/>
-      <w:r>
-        <w:rPr>
-          <w:lang w:val="it-IT"/>
-        </w:rPr>
-        <w:t>Servlet</w:t>
-      </w:r>
-      <w:proofErr w:type="spellEnd"/>
-      <w:r>
-        <w:rPr>
-          <w:lang w:val="it-IT"/>
-        </w:rPr>
-        <w:t xml:space="preserve"> adibite a svolgere una funzionalità del sottosistema di gestione dell</w:t>
+        <w:t>Il package utente include tutte quelle classi Servlet adibite a svolgere una funzionalità del sottosistema di gestione dell</w:t>
       </w:r>
       <w:r>
         <w:rPr>
@@ -11259,21 +11016,7 @@
         <w:rPr>
           <w:lang w:val="it-IT"/>
         </w:rPr>
-        <w:t xml:space="preserve">Il package utente include tutte quelle classi </w:t>
-      </w:r>
-      <w:proofErr w:type="spellStart"/>
-      <w:r>
-        <w:rPr>
-          <w:lang w:val="it-IT"/>
-        </w:rPr>
-        <w:t>Servlet</w:t>
-      </w:r>
-      <w:proofErr w:type="spellEnd"/>
-      <w:r>
-        <w:rPr>
-          <w:lang w:val="it-IT"/>
-        </w:rPr>
-        <w:t xml:space="preserve"> adibite a svolgere una funzionalità del sottosistema di gestione de</w:t>
+        <w:t>Il package utente include tutte quelle classi Servlet adibite a svolgere una funzionalità del sottosistema di gestione de</w:t>
       </w:r>
       <w:r>
         <w:rPr>
@@ -13237,7 +12980,6 @@
           <w:lang w:val="it-IT"/>
         </w:rPr>
       </w:pPr>
-      <w:bookmarkStart w:id="0" w:name="_GoBack"/>
       <w:r>
         <w:rPr>
           <w:rFonts w:asciiTheme="majorHAnsi" w:hAnsiTheme="majorHAnsi"/>
@@ -13296,7 +13038,6 @@
           </wp:inline>
         </w:drawing>
       </w:r>
-      <w:bookmarkEnd w:id="0"/>
     </w:p>
     <w:p>
       <w:pPr>
@@ -13483,6 +13224,8 @@
         </w:rPr>
         <w:t>Sottosistema di gestione lezioni</w:t>
       </w:r>
+      <w:bookmarkStart w:id="0" w:name="_GoBack"/>
+      <w:bookmarkEnd w:id="0"/>
     </w:p>
     <w:p>
       <w:pPr>
@@ -13952,21 +13695,7 @@
         <w:rPr>
           <w:lang w:val="it-IT"/>
         </w:rPr>
-        <w:t xml:space="preserve">Java </w:t>
-      </w:r>
-      <w:proofErr w:type="spellStart"/>
-      <w:r>
-        <w:rPr>
-          <w:lang w:val="it-IT"/>
-        </w:rPr>
-        <w:t>Servlet</w:t>
-      </w:r>
-      <w:proofErr w:type="spellEnd"/>
-      <w:r>
-        <w:rPr>
-          <w:lang w:val="it-IT"/>
-        </w:rPr>
-        <w:t xml:space="preserve"> Page, hanno il compito di gestire l’interfacciamento dell’utente con il sistema</w:t>
+        <w:t>Java Servlet Page, hanno il compito di gestire l’interfacciamento dell’utente con il sistema</w:t>
       </w:r>
     </w:p>
     <w:p>
@@ -19986,7 +19715,7 @@
 </file>
 
 <file path=customXml/itemProps3.xml><?xml version="1.0" encoding="utf-8"?>
-<ds:datastoreItem xmlns:ds="http://schemas.openxmlformats.org/officeDocument/2006/customXml" ds:itemID="{09C19DD7-52FB-434D-BB1C-59195173AD44}">
+<ds:datastoreItem xmlns:ds="http://schemas.openxmlformats.org/officeDocument/2006/customXml" ds:itemID="{DCA440A8-C8BC-4470-A630-7FEB07214127}">
   <ds:schemaRefs>
     <ds:schemaRef ds:uri="http://schemas.openxmlformats.org/officeDocument/2006/bibliography"/>
   </ds:schemaRefs>

</xml_diff>